<commit_message>
include also the doc file
</commit_message>
<xml_diff>
--- a/DOC_TOMOTV/USER_MANUAL_2015.docx
+++ b/DOC_TOMOTV/USER_MANUAL_2015.docx
@@ -128,7 +128,19 @@
         <w:rPr>
           <w:lang w:val="en-GB"/>
         </w:rPr>
-        <w:t>Contribution of Ortensia Amoroso, Stéphanie Gauthier, Jean-Luc Got, Jenny Jacques, Diana Latorre, Vadim Monteiller, Stéphane Operto, Céline Ravaut, Tiziana Vanorio,.</w:t>
+        <w:t xml:space="preserve">Contribution of Ortensia Amoroso, Stéphanie Gauthier, Jean-Luc Got, Jenny Jacques, Diana Latorre, Vadim Monteiller, Stéphane Operto, Céline Ravaut, Tiziana Vanorio, </w:t>
+      </w:r>
+      <w:r>
+        <w:rPr>
+          <w:lang w:val="en-GB"/>
+        </w:rPr>
+        <w:t>Aldo Zollo</w:t>
+      </w:r>
+      <w:r>
+        <w:rPr>
+          <w:lang w:val="en-GB"/>
+        </w:rPr>
+        <w:t>.</w:t>
       </w:r>
     </w:p>
     <w:p>
@@ -183,6 +195,29 @@
           <w:lang w:val="en-GB"/>
         </w:rPr>
         <w:t>CAUTION B: this software has not yet the double difference feature developed in the original tomoTV code of Monteiller …</w:t>
+      </w:r>
+    </w:p>
+    <w:p>
+      <w:pPr>
+        <w:pStyle w:val="Normal"/>
+        <w:rPr>
+          <w:lang w:val="en-GB"/>
+        </w:rPr>
+      </w:pPr>
+      <w:r>
+        <w:rPr/>
+      </w:r>
+    </w:p>
+    <w:p>
+      <w:pPr>
+        <w:pStyle w:val="Normal"/>
+        <w:rPr>
+          <w:lang w:val="en-GB"/>
+        </w:rPr>
+      </w:pPr>
+      <w:r>
+        <w:rPr/>
+        <w:t>CAUTION C: values follow units of the International System (be aware!)</w:t>
       </w:r>
     </w:p>
     <w:p>
@@ -833,73 +868,37 @@
         <w:rPr>
           <w:lang w:val="en-GB"/>
         </w:rPr>
-        <w:t>BIN_LINUX_</w:t>
-      </w:r>
-      <w:r>
-        <w:rPr>
-          <w:lang w:val="en-GB"/>
-        </w:rPr>
-        <w:t>PL</w:t>
-      </w:r>
-      <w:r>
-        <w:rPr>
-          <w:lang w:val="en-GB"/>
-        </w:rPr>
-        <w:t>: where should be binaries of computer codes</w:t>
-      </w:r>
-    </w:p>
-    <w:p>
-      <w:pPr>
-        <w:pStyle w:val="Normal"/>
-        <w:jc w:val="both"/>
-        <w:rPr>
-          <w:lang w:val="en-GB"/>
-        </w:rPr>
-      </w:pPr>
-      <w:r>
-        <w:rPr>
-          <w:lang w:val="en-GB"/>
-        </w:rPr>
-        <w:t>DOC_</w:t>
-      </w:r>
-      <w:r>
-        <w:rPr>
-          <w:lang w:val="en-GB"/>
-        </w:rPr>
-        <w:t>TOMOTV</w:t>
-      </w:r>
-      <w:r>
-        <w:rPr>
-          <w:lang w:val="en-GB"/>
-        </w:rPr>
-        <w:t>: where you will find this document</w:t>
-      </w:r>
-    </w:p>
-    <w:p>
-      <w:pPr>
-        <w:pStyle w:val="Normal"/>
-        <w:jc w:val="both"/>
-        <w:rPr>
-          <w:lang w:val="en-GB"/>
-        </w:rPr>
-      </w:pPr>
-      <w:r>
-        <w:rPr>
-          <w:lang w:val="en-GB"/>
-        </w:rPr>
-        <w:t>SRC_</w:t>
-      </w:r>
-      <w:r>
-        <w:rPr>
-          <w:lang w:val="en-GB"/>
-        </w:rPr>
-        <w:t>OCTOBER_2022</w:t>
-      </w:r>
-      <w:r>
-        <w:rPr>
-          <w:lang w:val="en-GB"/>
-        </w:rPr>
-        <w:t>: where you will find computer source codes</w:t>
+        <w:t>BIN_LINUX_PL: where should be binaries of computer codes</w:t>
+      </w:r>
+    </w:p>
+    <w:p>
+      <w:pPr>
+        <w:pStyle w:val="Normal"/>
+        <w:jc w:val="both"/>
+        <w:rPr>
+          <w:lang w:val="en-GB"/>
+        </w:rPr>
+      </w:pPr>
+      <w:r>
+        <w:rPr>
+          <w:lang w:val="en-GB"/>
+        </w:rPr>
+        <w:t>DOC_TOMOTV: where you will find this document</w:t>
+      </w:r>
+    </w:p>
+    <w:p>
+      <w:pPr>
+        <w:pStyle w:val="Normal"/>
+        <w:jc w:val="both"/>
+        <w:rPr>
+          <w:lang w:val="en-GB"/>
+        </w:rPr>
+      </w:pPr>
+      <w:r>
+        <w:rPr>
+          <w:lang w:val="en-GB"/>
+        </w:rPr>
+        <w:t>SRC_OCTOBER_2022: where you will find computer source codes</w:t>
       </w:r>
     </w:p>
     <w:p>
@@ -929,25 +928,7 @@
         <w:rPr>
           <w:lang w:val="en-GB"/>
         </w:rPr>
-        <w:t xml:space="preserve">This is the minimal content of the root directory </w:t>
-      </w:r>
-      <w:r>
-        <w:rPr>
-          <w:lang w:val="en-GB"/>
-        </w:rPr>
-        <w:t>to be needed</w:t>
-      </w:r>
-      <w:r>
-        <w:rPr>
-          <w:lang w:val="en-GB"/>
-        </w:rPr>
-        <w:t xml:space="preserve">. </w:t>
-      </w:r>
-      <w:r>
-        <w:rPr>
-          <w:lang w:val="en-GB"/>
-        </w:rPr>
-        <w:t>You may find other directories depending the current status of the code.</w:t>
+        <w:t>This is the minimal content of the root directory to be needed. You may find other directories depending the current status of the code.</w:t>
       </w:r>
     </w:p>
     <w:p>
@@ -2654,15 +2635,7 @@
           <w:sz w:val="32"/>
           <w:lang w:val="en-GB"/>
         </w:rPr>
-        <w:t>III – Definition of the velocity model (</w:t>
-      </w:r>
-      <w:r>
-        <w:rPr>
-          <w:b/>
-          <w:sz w:val="32"/>
-          <w:lang w:val="en-GB"/>
-        </w:rPr>
-        <w:t>model.tomo)</w:t>
+        <w:t>III – Definition of the velocity model (model.tomo)</w:t>
       </w:r>
     </w:p>
     <w:p>
@@ -4246,23 +4219,7 @@
           <w:sz w:val="32"/>
           <w:lang w:val="en-GB"/>
         </w:rPr>
-        <w:t>IV – Two-points ray tracing (raytracing.</w:t>
-      </w:r>
-      <w:r>
-        <w:rPr>
-          <w:b/>
-          <w:sz w:val="32"/>
-          <w:lang w:val="en-GB"/>
-        </w:rPr>
-        <w:t>tomo</w:t>
-      </w:r>
-      <w:r>
-        <w:rPr>
-          <w:b/>
-          <w:sz w:val="32"/>
-          <w:lang w:val="en-GB"/>
-        </w:rPr>
-        <w:t>)</w:t>
+        <w:t>IV – Two-points ray tracing (raytracing.tomo)</w:t>
       </w:r>
     </w:p>
     <w:p>
@@ -7108,13 +7065,7 @@
         <w:rPr>
           <w:lang w:val="en-GB"/>
         </w:rPr>
-        <w:t xml:space="preserve">The directory SYNTHETIC_SEISMICS is a skeleton directory to help you in designing your synthetic examples and all examples you will find in directories RUN* provided have been designed in this directory. </w:t>
-      </w:r>
-      <w:r>
-        <w:rPr>
-          <w:lang w:val="en-GB"/>
-        </w:rPr>
-        <w:t>(Obsolete now … you have to build up your own synthetics)</w:t>
+        <w:t>The directory SYNTHETIC_SEISMICS is a skeleton directory to help you in designing your synthetic examples and all examples you will find in directories RUN* provided have been designed in this directory. (Obsolete now … you have to build up your own synthetics)</w:t>
       </w:r>
     </w:p>
     <w:p>
@@ -7496,6 +7447,7 @@
         </w:tabs>
         <w:ind w:left="1080" w:hanging="360"/>
       </w:pPr>
+      <w:rPr/>
     </w:lvl>
     <w:lvl w:ilvl="2">
       <w:start w:val="1"/>
@@ -7508,6 +7460,7 @@
         </w:tabs>
         <w:ind w:left="1440" w:hanging="360"/>
       </w:pPr>
+      <w:rPr/>
     </w:lvl>
     <w:lvl w:ilvl="3">
       <w:start w:val="1"/>
@@ -7520,6 +7473,7 @@
         </w:tabs>
         <w:ind w:left="1800" w:hanging="360"/>
       </w:pPr>
+      <w:rPr/>
     </w:lvl>
     <w:lvl w:ilvl="4">
       <w:start w:val="1"/>
@@ -7532,6 +7486,7 @@
         </w:tabs>
         <w:ind w:left="2160" w:hanging="360"/>
       </w:pPr>
+      <w:rPr/>
     </w:lvl>
     <w:lvl w:ilvl="5">
       <w:start w:val="1"/>
@@ -7544,6 +7499,7 @@
         </w:tabs>
         <w:ind w:left="2520" w:hanging="360"/>
       </w:pPr>
+      <w:rPr/>
     </w:lvl>
     <w:lvl w:ilvl="6">
       <w:start w:val="1"/>
@@ -7556,6 +7512,7 @@
         </w:tabs>
         <w:ind w:left="2880" w:hanging="360"/>
       </w:pPr>
+      <w:rPr/>
     </w:lvl>
     <w:lvl w:ilvl="7">
       <w:start w:val="1"/>
@@ -7568,6 +7525,7 @@
         </w:tabs>
         <w:ind w:left="3240" w:hanging="360"/>
       </w:pPr>
+      <w:rPr/>
     </w:lvl>
     <w:lvl w:ilvl="8">
       <w:start w:val="1"/>
@@ -7580,6 +7538,7 @@
         </w:tabs>
         <w:ind w:left="3600" w:hanging="360"/>
       </w:pPr>
+      <w:rPr/>
     </w:lvl>
   </w:abstractNum>
   <w:abstractNum w:abstractNumId="2">
@@ -8253,7 +8212,7 @@
       <w:kern w:val="0"/>
       <w:sz w:val="24"/>
       <w:szCs w:val="24"/>
-      <w:lang w:eastAsia="ar-SA" w:val="fr-FR" w:bidi="ar-SA"/>
+      <w:lang w:val="fr-FR" w:eastAsia="ar-SA" w:bidi="ar-SA"/>
     </w:rPr>
   </w:style>
   <w:style w:type="character" w:styleId="DefaultParagraphFont" w:default="1">

</xml_diff>